<commit_message>
Se actualizó archivo de Inventario
Se realizó en el día de la fecha una actualización del archivo inventario, añadiendo una presentación visual a modo de tablas correspondientes a un posible diseño de Base de Datos. Se detalla las tablas correspondientes al subsistema de compras.
La tabla 'producto' se agrega a fin de añadir el subsistema de ventas en futuras actualizaciones.
</commit_message>
<xml_diff>
--- a/Gestión del Sistema Inventario para la Cooperativa La Rústica.docx
+++ b/Gestión del Sistema Inventario para la Cooperativa La Rústica.docx
@@ -150,791 +150,168 @@
       <w:pPr>
         <w:spacing w:after="0"/>
       </w:pPr>
-    </w:p>
-    <w:p>
-      <w:pPr>
-        <w:pStyle w:val="Prrafodelista"/>
-        <w:numPr>
-          <w:ilvl w:val="0"/>
-          <w:numId w:val="1"/>
-        </w:numPr>
-        <w:spacing w:after="0"/>
+      <w:r>
         <w:rPr>
-          <w:b/>
+          <w:noProof/>
+          <w:lang w:val="es-UY" w:eastAsia="es-UY"/>
         </w:rPr>
-      </w:pPr>
-      <w:r>
-        <w:rPr>
-          <w:b/>
-        </w:rPr>
-        <w:t>Sub-Modulos:</w:t>
-      </w:r>
-    </w:p>
-    <w:p>
-      <w:pPr>
-        <w:pStyle w:val="Prrafodelista"/>
-        <w:numPr>
-          <w:ilvl w:val="0"/>
-          <w:numId w:val="3"/>
-        </w:numPr>
-        <w:spacing w:after="0"/>
-        <w:rPr>
-          <w:b/>
-        </w:rPr>
-      </w:pPr>
-      <w:r>
-        <w:rPr>
-          <w:b/>
-        </w:rPr>
-        <w:t>Ingreso de Materiales:</w:t>
-      </w:r>
-    </w:p>
-    <w:p>
-      <w:pPr>
-        <w:pStyle w:val="Prrafodelista"/>
-        <w:spacing w:after="0"/>
-        <w:ind w:left="1440"/>
-      </w:pPr>
-      <w:r>
-        <w:t>Se detalla</w:t>
-      </w:r>
-      <w:r>
-        <w:t xml:space="preserve"> (tabla</w:t>
-      </w:r>
-      <w:r>
-        <w:t>: compras</w:t>
-      </w:r>
-      <w:r>
-        <w:t>)</w:t>
-      </w:r>
-    </w:p>
-    <w:p>
-      <w:pPr>
-        <w:pStyle w:val="Prrafodelista"/>
-        <w:numPr>
-          <w:ilvl w:val="0"/>
-          <w:numId w:val="4"/>
-        </w:numPr>
-        <w:spacing w:after="0"/>
-      </w:pPr>
-      <w:r>
-        <w:t>códigoProveedor</w:t>
-      </w:r>
-      <w:r>
-        <w:t xml:space="preserve"> (int)</w:t>
-      </w:r>
-      <w:r>
-        <w:t>.</w:t>
-      </w:r>
-    </w:p>
-    <w:p>
-      <w:pPr>
-        <w:pStyle w:val="Prrafodelista"/>
-        <w:numPr>
-          <w:ilvl w:val="0"/>
-          <w:numId w:val="4"/>
-        </w:numPr>
-        <w:spacing w:after="0"/>
-      </w:pPr>
-      <w:r>
-        <w:t>tipoProveedor (público-privado)</w:t>
-      </w:r>
-      <w:r>
-        <w:t xml:space="preserve"> (int)</w:t>
-      </w:r>
-      <w:r>
-        <w:t>.</w:t>
-      </w:r>
-    </w:p>
-    <w:p>
-      <w:pPr>
-        <w:pStyle w:val="Prrafodelista"/>
-        <w:numPr>
-          <w:ilvl w:val="0"/>
-          <w:numId w:val="4"/>
-        </w:numPr>
-        <w:spacing w:after="0"/>
-      </w:pPr>
-      <w:r>
-        <w:t>nombreProveedor</w:t>
-      </w:r>
-      <w:r>
-        <w:t xml:space="preserve"> (varchar)</w:t>
-      </w:r>
-      <w:r>
-        <w:t>.</w:t>
-      </w:r>
-    </w:p>
-    <w:p>
-      <w:pPr>
-        <w:pStyle w:val="Prrafodelista"/>
-        <w:numPr>
-          <w:ilvl w:val="0"/>
-          <w:numId w:val="4"/>
-        </w:numPr>
-        <w:spacing w:after="0"/>
-      </w:pPr>
-      <w:r>
-        <w:t>a</w:t>
-      </w:r>
-      <w:r>
-        <w:t>pellidoProveedor</w:t>
-      </w:r>
-      <w:r>
-        <w:t xml:space="preserve"> (varchar)</w:t>
-      </w:r>
-      <w:r>
-        <w:t>.</w:t>
-      </w:r>
-    </w:p>
-    <w:p>
-      <w:pPr>
-        <w:pStyle w:val="Prrafodelista"/>
-        <w:numPr>
-          <w:ilvl w:val="0"/>
-          <w:numId w:val="4"/>
-        </w:numPr>
-        <w:spacing w:after="0"/>
-      </w:pPr>
-      <w:r>
-        <w:t>empresaProveedor</w:t>
-      </w:r>
-      <w:r>
-        <w:t xml:space="preserve"> (varchar)</w:t>
-      </w:r>
-      <w:r>
-        <w:t>.</w:t>
-      </w:r>
-    </w:p>
-    <w:p>
-      <w:pPr>
-        <w:pStyle w:val="Prrafodelista"/>
-        <w:numPr>
-          <w:ilvl w:val="0"/>
-          <w:numId w:val="4"/>
-        </w:numPr>
-        <w:spacing w:after="0"/>
-      </w:pPr>
-      <w:r>
-        <w:t>emailProveedor</w:t>
-      </w:r>
-      <w:r>
-        <w:t xml:space="preserve"> (varchar)</w:t>
-      </w:r>
-      <w:r>
-        <w:t>.</w:t>
-      </w:r>
-    </w:p>
-    <w:p>
-      <w:pPr>
-        <w:pStyle w:val="Prrafodelista"/>
-        <w:numPr>
-          <w:ilvl w:val="0"/>
-          <w:numId w:val="4"/>
-        </w:numPr>
-        <w:spacing w:after="0"/>
-      </w:pPr>
-      <w:r>
-        <w:t>teléfonoProveedor</w:t>
-      </w:r>
-      <w:r>
-        <w:t xml:space="preserve"> (varchar)</w:t>
-      </w:r>
-      <w:r>
-        <w:t>.</w:t>
-      </w:r>
-    </w:p>
-    <w:p>
-      <w:pPr>
-        <w:pStyle w:val="Prrafodelista"/>
-        <w:numPr>
-          <w:ilvl w:val="0"/>
-          <w:numId w:val="4"/>
-        </w:numPr>
-        <w:spacing w:after="0"/>
-      </w:pPr>
-      <w:r>
-        <w:t>c</w:t>
-      </w:r>
-      <w:r>
-        <w:t>ódigoDeMaterial</w:t>
-      </w:r>
-      <w:r>
-        <w:t xml:space="preserve"> (int)</w:t>
-      </w:r>
-      <w:r>
-        <w:t>.</w:t>
-      </w:r>
-    </w:p>
-    <w:p>
-      <w:pPr>
-        <w:pStyle w:val="Prrafodelista"/>
-        <w:numPr>
-          <w:ilvl w:val="0"/>
-          <w:numId w:val="4"/>
-        </w:numPr>
-        <w:spacing w:after="0"/>
-      </w:pPr>
-      <w:r>
-        <w:t>d</w:t>
-      </w:r>
-      <w:r>
-        <w:t>escripción</w:t>
-      </w:r>
-      <w:r>
-        <w:t xml:space="preserve"> (varchar)</w:t>
-      </w:r>
-      <w:r>
-        <w:t>.</w:t>
-      </w:r>
-    </w:p>
-    <w:p>
-      <w:pPr>
-        <w:pStyle w:val="Prrafodelista"/>
-        <w:numPr>
-          <w:ilvl w:val="0"/>
-          <w:numId w:val="4"/>
-        </w:numPr>
-        <w:spacing w:after="0"/>
-      </w:pPr>
-      <w:r>
-        <w:t>fechaDeCompra</w:t>
-      </w:r>
-      <w:r>
-        <w:t xml:space="preserve"> (date)</w:t>
-      </w:r>
-      <w:r>
-        <w:t>.</w:t>
-      </w:r>
-    </w:p>
-    <w:p>
-      <w:pPr>
-        <w:pStyle w:val="Prrafodelista"/>
-        <w:numPr>
-          <w:ilvl w:val="0"/>
-          <w:numId w:val="4"/>
-        </w:numPr>
-        <w:spacing w:after="0"/>
-      </w:pPr>
-      <w:r>
-        <w:t>fechaDeEntrega</w:t>
-      </w:r>
-      <w:r>
-        <w:t xml:space="preserve"> (date)</w:t>
-      </w:r>
-      <w:r>
-        <w:t>.</w:t>
-      </w:r>
-    </w:p>
-    <w:p>
-      <w:pPr>
-        <w:pStyle w:val="Prrafodelista"/>
-        <w:numPr>
-          <w:ilvl w:val="0"/>
-          <w:numId w:val="4"/>
-        </w:numPr>
-        <w:spacing w:after="0"/>
-      </w:pPr>
-      <w:r>
-        <w:t>cuotas</w:t>
-      </w:r>
-      <w:r>
-        <w:t xml:space="preserve"> </w:t>
-      </w:r>
-      <w:r>
-        <w:t>(booleano)</w:t>
-      </w:r>
-      <w:r>
-        <w:t xml:space="preserve"> (boolean)</w:t>
-      </w:r>
-      <w:r>
-        <w:t>.</w:t>
-      </w:r>
-    </w:p>
-    <w:p>
-      <w:pPr>
-        <w:pStyle w:val="Prrafodelista"/>
-        <w:numPr>
-          <w:ilvl w:val="0"/>
-          <w:numId w:val="4"/>
-        </w:numPr>
-        <w:spacing w:after="0"/>
-      </w:pPr>
-      <w:r>
-        <w:t>cantidadCuotas</w:t>
-      </w:r>
-      <w:r>
-        <w:t xml:space="preserve"> </w:t>
-      </w:r>
-      <w:r>
-        <w:t>(default 0)</w:t>
-      </w:r>
-      <w:r>
-        <w:t xml:space="preserve"> (int)</w:t>
-      </w:r>
-      <w:r>
-        <w:t>.</w:t>
-      </w:r>
-    </w:p>
-    <w:p>
-      <w:pPr>
-        <w:pStyle w:val="Prrafodelista"/>
-        <w:numPr>
-          <w:ilvl w:val="0"/>
-          <w:numId w:val="4"/>
-        </w:numPr>
-        <w:spacing w:after="0"/>
-      </w:pPr>
-      <w:r>
-        <w:t>descuentosEnLaCompra</w:t>
-      </w:r>
-      <w:r>
-        <w:t xml:space="preserve"> (default 0)</w:t>
-      </w:r>
-      <w:r>
-        <w:t xml:space="preserve"> (float)</w:t>
-      </w:r>
-      <w:r>
-        <w:t>.</w:t>
-      </w:r>
-    </w:p>
-    <w:p>
-      <w:pPr>
-        <w:pStyle w:val="Prrafodelista"/>
-        <w:numPr>
-          <w:ilvl w:val="0"/>
-          <w:numId w:val="4"/>
-        </w:numPr>
-        <w:spacing w:after="0"/>
-      </w:pPr>
-      <w:r>
-        <w:t>i</w:t>
-      </w:r>
-      <w:r>
-        <w:t>VAAplicado</w:t>
-      </w:r>
-      <w:r>
-        <w:t xml:space="preserve"> (float)</w:t>
-      </w:r>
-      <w:r>
-        <w:t>.</w:t>
-      </w:r>
-    </w:p>
-    <w:p>
-      <w:pPr>
-        <w:pStyle w:val="Prrafodelista"/>
-        <w:numPr>
-          <w:ilvl w:val="0"/>
-          <w:numId w:val="4"/>
-        </w:numPr>
-        <w:spacing w:after="0"/>
-      </w:pPr>
-      <w:r>
-        <w:t>precioUnitario</w:t>
-      </w:r>
-      <w:r>
-        <w:t xml:space="preserve"> (float)</w:t>
-      </w:r>
-      <w:r>
-        <w:t>.</w:t>
-      </w:r>
-    </w:p>
-    <w:p>
-      <w:pPr>
-        <w:pStyle w:val="Prrafodelista"/>
-        <w:numPr>
-          <w:ilvl w:val="0"/>
-          <w:numId w:val="4"/>
-        </w:numPr>
-        <w:spacing w:after="0"/>
-      </w:pPr>
-      <w:r>
-        <w:t>precioTotal</w:t>
-      </w:r>
-      <w:r>
-        <w:t xml:space="preserve"> (float)</w:t>
-      </w:r>
-      <w:r>
-        <w:t>.</w:t>
-      </w:r>
-    </w:p>
-    <w:p>
-      <w:pPr>
-        <w:spacing w:after="0"/>
-      </w:pPr>
-    </w:p>
-    <w:p>
-      <w:pPr>
-        <w:pStyle w:val="Prrafodelista"/>
-        <w:numPr>
-          <w:ilvl w:val="0"/>
-          <w:numId w:val="3"/>
-        </w:numPr>
-        <w:spacing w:after="0"/>
-      </w:pPr>
-      <w:r>
-        <w:t>materiales (tabla: materiales)</w:t>
-      </w:r>
-    </w:p>
-    <w:p>
-      <w:pPr>
-        <w:pStyle w:val="Prrafodelista"/>
-        <w:numPr>
-          <w:ilvl w:val="0"/>
-          <w:numId w:val="4"/>
-        </w:numPr>
-        <w:spacing w:after="0"/>
-      </w:pPr>
-      <w:r>
-        <w:t>c</w:t>
-      </w:r>
-      <w:r>
-        <w:t>ódigoDeMaterial</w:t>
-      </w:r>
-      <w:r>
-        <w:t xml:space="preserve"> (int)</w:t>
-      </w:r>
-      <w:r>
-        <w:t>.</w:t>
-      </w:r>
-    </w:p>
-    <w:p>
-      <w:pPr>
-        <w:pStyle w:val="Prrafodelista"/>
-        <w:numPr>
-          <w:ilvl w:val="0"/>
-          <w:numId w:val="4"/>
-        </w:numPr>
-        <w:spacing w:after="0"/>
-      </w:pPr>
-      <w:r>
-        <w:t>d</w:t>
-      </w:r>
-      <w:r>
-        <w:t>escripción</w:t>
-      </w:r>
-      <w:r>
-        <w:t xml:space="preserve"> (varchar)</w:t>
-      </w:r>
-      <w:r>
-        <w:t>.</w:t>
-      </w:r>
-    </w:p>
-    <w:p>
-      <w:pPr>
-        <w:pStyle w:val="Prrafodelista"/>
-        <w:numPr>
-          <w:ilvl w:val="0"/>
-          <w:numId w:val="4"/>
-        </w:numPr>
-        <w:spacing w:after="0"/>
-      </w:pPr>
-      <w:r>
-        <w:t>valorPorUnidad</w:t>
-      </w:r>
-      <w:r>
-        <w:t xml:space="preserve"> (float)</w:t>
-      </w:r>
-      <w:r>
-        <w:t>.</w:t>
-      </w:r>
-    </w:p>
-    <w:p>
-      <w:pPr>
-        <w:pStyle w:val="Prrafodelista"/>
-        <w:numPr>
-          <w:ilvl w:val="0"/>
-          <w:numId w:val="5"/>
-        </w:numPr>
-        <w:spacing w:after="0"/>
-      </w:pPr>
-      <w:r>
-        <w:t>s</w:t>
-      </w:r>
-      <w:r>
-        <w:t>tock</w:t>
-      </w:r>
-      <w:r>
-        <w:t>/cantidadUnidades (int)</w:t>
-      </w:r>
-      <w:r>
-        <w:t>.</w:t>
-      </w:r>
-    </w:p>
-    <w:p>
-      <w:pPr>
-        <w:spacing w:after="0"/>
-      </w:pPr>
-    </w:p>
-    <w:p>
-      <w:pPr>
-        <w:pStyle w:val="Prrafodelista"/>
-        <w:numPr>
-          <w:ilvl w:val="0"/>
-          <w:numId w:val="3"/>
-        </w:numPr>
-        <w:spacing w:after="0"/>
-      </w:pPr>
-      <w:r>
-        <w:t>egresoDeMateriales</w:t>
-      </w:r>
-      <w:r>
-        <w:t xml:space="preserve"> (tablaEgresoMateriales)</w:t>
-      </w:r>
-      <w:r>
-        <w:t>:</w:t>
-      </w:r>
-    </w:p>
-    <w:p>
-      <w:pPr>
-        <w:pStyle w:val="Prrafodelista"/>
-        <w:numPr>
-          <w:ilvl w:val="0"/>
-          <w:numId w:val="4"/>
-        </w:numPr>
-        <w:spacing w:after="0"/>
-      </w:pPr>
-      <w:r>
-        <w:t>c</w:t>
-      </w:r>
-      <w:r>
-        <w:t>ódigoDeMaterial</w:t>
-      </w:r>
-      <w:r>
-        <w:t xml:space="preserve"> (int)</w:t>
-      </w:r>
-      <w:r>
-        <w:t>.</w:t>
-      </w:r>
-    </w:p>
-    <w:p>
-      <w:pPr>
-        <w:pStyle w:val="Prrafodelista"/>
-        <w:numPr>
-          <w:ilvl w:val="0"/>
-          <w:numId w:val="4"/>
-        </w:numPr>
-        <w:spacing w:after="0"/>
-      </w:pPr>
-      <w:r>
-        <w:t>d</w:t>
-      </w:r>
-      <w:r>
-        <w:t>escripción</w:t>
-      </w:r>
-      <w:r>
-        <w:t xml:space="preserve"> (varchar)</w:t>
-      </w:r>
-      <w:r>
-        <w:t>.</w:t>
-      </w:r>
-    </w:p>
-    <w:p>
-      <w:pPr>
-        <w:pStyle w:val="Prrafodelista"/>
-        <w:numPr>
-          <w:ilvl w:val="0"/>
-          <w:numId w:val="5"/>
-        </w:numPr>
-        <w:spacing w:after="0"/>
-      </w:pPr>
-      <w:r>
-        <w:lastRenderedPageBreak/>
-        <w:t>tipoDeEgreso</w:t>
-      </w:r>
-      <w:r>
-        <w:t xml:space="preserve"> </w:t>
-      </w:r>
-      <w:r>
-        <w:t>(transformaciónEnProductoTerminado</w:t>
-      </w:r>
-      <w:r>
-        <w:t xml:space="preserve"> – </w:t>
-      </w:r>
-      <w:r>
-        <w:t>sobrante</w:t>
-      </w:r>
-      <w:r>
-        <w:t xml:space="preserve"> - perdidaInesperada</w:t>
-      </w:r>
-      <w:r>
-        <w:t>)</w:t>
-      </w:r>
-      <w:r>
-        <w:t xml:space="preserve"> (</w:t>
-      </w:r>
-      <w:r>
-        <w:t>int</w:t>
-      </w:r>
-      <w:r>
-        <w:t>)</w:t>
-      </w:r>
-      <w:r>
-        <w:t>.</w:t>
-      </w:r>
-    </w:p>
-    <w:p>
-      <w:pPr>
-        <w:pStyle w:val="Prrafodelista"/>
-        <w:numPr>
-          <w:ilvl w:val="0"/>
-          <w:numId w:val="5"/>
-        </w:numPr>
-        <w:spacing w:after="0"/>
-      </w:pPr>
-      <w:r>
-        <w:t>cantidadEgresada</w:t>
-      </w:r>
-      <w:r>
-        <w:t xml:space="preserve"> (int)</w:t>
-      </w:r>
-      <w:r>
-        <w:t>.</w:t>
-      </w:r>
-    </w:p>
-    <w:p>
-      <w:pPr>
-        <w:pStyle w:val="Prrafodelista"/>
-        <w:numPr>
-          <w:ilvl w:val="0"/>
-          <w:numId w:val="5"/>
-        </w:numPr>
-        <w:spacing w:after="0"/>
-      </w:pPr>
-      <w:r>
-        <w:t>fecha</w:t>
-      </w:r>
-      <w:r>
-        <w:t xml:space="preserve"> (date)</w:t>
-      </w:r>
-      <w:r>
-        <w:t>.</w:t>
-      </w:r>
-    </w:p>
-    <w:p>
-      <w:pPr>
-        <w:spacing w:after="0"/>
-      </w:pPr>
-    </w:p>
-    <w:p>
-      <w:pPr>
-        <w:pStyle w:val="Prrafodelista"/>
-        <w:numPr>
-          <w:ilvl w:val="0"/>
-          <w:numId w:val="3"/>
-        </w:numPr>
-        <w:spacing w:after="0"/>
-      </w:pPr>
-      <w:r>
-        <w:t>Producto (tabla: producto)</w:t>
-      </w:r>
-    </w:p>
-    <w:p>
-      <w:pPr>
-        <w:pStyle w:val="Prrafodelista"/>
-        <w:numPr>
-          <w:ilvl w:val="0"/>
-          <w:numId w:val="6"/>
-        </w:numPr>
-        <w:spacing w:after="0"/>
-      </w:pPr>
-      <w:r>
-        <w:t>c</w:t>
-      </w:r>
-      <w:r>
-        <w:t>ódigoDe</w:t>
-      </w:r>
-      <w:r>
-        <w:t>Producto</w:t>
-      </w:r>
-      <w:r>
-        <w:t xml:space="preserve"> (int)</w:t>
-      </w:r>
-      <w:r>
-        <w:t>.</w:t>
-      </w:r>
-    </w:p>
-    <w:p>
-      <w:pPr>
-        <w:pStyle w:val="Prrafodelista"/>
-        <w:numPr>
-          <w:ilvl w:val="0"/>
-          <w:numId w:val="4"/>
-        </w:numPr>
-        <w:spacing w:after="0"/>
-      </w:pPr>
-      <w:r>
-        <w:t>d</w:t>
-      </w:r>
-      <w:r>
-        <w:t>escripción</w:t>
-      </w:r>
-      <w:r>
-        <w:t xml:space="preserve"> (varchar)</w:t>
-      </w:r>
-      <w:r>
-        <w:t>.</w:t>
-      </w:r>
-    </w:p>
-    <w:p>
-      <w:pPr>
-        <w:pStyle w:val="Prrafodelista"/>
-        <w:numPr>
-          <w:ilvl w:val="0"/>
-          <w:numId w:val="4"/>
-        </w:numPr>
-        <w:spacing w:after="0"/>
-      </w:pPr>
-      <w:r>
-        <w:t>precioUnitario</w:t>
-      </w:r>
-      <w:r>
-        <w:t xml:space="preserve"> (float)</w:t>
-      </w:r>
-      <w:r>
-        <w:t>.</w:t>
-      </w:r>
-    </w:p>
-    <w:p>
-      <w:pPr>
-        <w:pStyle w:val="Prrafodelista"/>
-        <w:numPr>
-          <w:ilvl w:val="0"/>
-          <w:numId w:val="4"/>
-        </w:numPr>
-        <w:spacing w:after="0"/>
-      </w:pPr>
-      <w:r>
-        <w:t>precioTotal</w:t>
-      </w:r>
-      <w:r>
-        <w:t xml:space="preserve"> (float)</w:t>
-      </w:r>
-      <w:r>
-        <w:t>.</w:t>
-      </w:r>
-    </w:p>
-    <w:p>
-      <w:pPr>
-        <w:pStyle w:val="Prrafodelista"/>
-        <w:numPr>
-          <w:ilvl w:val="0"/>
-          <w:numId w:val="4"/>
-        </w:numPr>
-        <w:spacing w:after="0"/>
-      </w:pPr>
-      <w:r>
-        <w:t>s</w:t>
-      </w:r>
-      <w:r>
-        <w:t>tock</w:t>
-      </w:r>
-      <w:r>
-        <w:t>/cantidadUnidades (int)</w:t>
-      </w:r>
-      <w:r>
-        <w:t>.</w:t>
-      </w:r>
+        <w:drawing>
+          <wp:anchor distT="0" distB="0" distL="114300" distR="114300" simplePos="0" relativeHeight="251658240" behindDoc="0" locked="0" layoutInCell="1" allowOverlap="1">
+            <wp:simplePos x="0" y="0"/>
+            <wp:positionH relativeFrom="column">
+              <wp:posOffset>869950</wp:posOffset>
+            </wp:positionH>
+            <wp:positionV relativeFrom="paragraph">
+              <wp:posOffset>41275</wp:posOffset>
+            </wp:positionV>
+            <wp:extent cx="5284470" cy="3869690"/>
+            <wp:effectExtent l="19050" t="0" r="0" b="0"/>
+            <wp:wrapThrough wrapText="bothSides">
+              <wp:wrapPolygon edited="0">
+                <wp:start x="-78" y="0"/>
+                <wp:lineTo x="-78" y="21479"/>
+                <wp:lineTo x="21569" y="21479"/>
+                <wp:lineTo x="21569" y="0"/>
+                <wp:lineTo x="-78" y="0"/>
+              </wp:wrapPolygon>
+            </wp:wrapThrough>
+            <wp:docPr id="1" name="Imagen 1"/>
+            <wp:cNvGraphicFramePr>
+              <a:graphicFrameLocks xmlns:a="http://schemas.openxmlformats.org/drawingml/2006/main" noChangeAspect="1"/>
+            </wp:cNvGraphicFramePr>
+            <a:graphic xmlns:a="http://schemas.openxmlformats.org/drawingml/2006/main">
+              <a:graphicData uri="http://schemas.openxmlformats.org/drawingml/2006/picture">
+                <pic:pic xmlns:pic="http://schemas.openxmlformats.org/drawingml/2006/picture">
+                  <pic:nvPicPr>
+                    <pic:cNvPr id="0" name="Picture 1"/>
+                    <pic:cNvPicPr>
+                      <a:picLocks noChangeAspect="1" noChangeArrowheads="1"/>
+                    </pic:cNvPicPr>
+                  </pic:nvPicPr>
+                  <pic:blipFill>
+                    <a:blip r:embed="rId6"/>
+                    <a:srcRect l="24298" t="26506" r="23956" b="6198"/>
+                    <a:stretch>
+                      <a:fillRect/>
+                    </a:stretch>
+                  </pic:blipFill>
+                  <pic:spPr bwMode="auto">
+                    <a:xfrm>
+                      <a:off x="0" y="0"/>
+                      <a:ext cx="5284470" cy="3869690"/>
+                    </a:xfrm>
+                    <a:prstGeom prst="rect">
+                      <a:avLst/>
+                    </a:prstGeom>
+                    <a:noFill/>
+                    <a:ln w="9525">
+                      <a:noFill/>
+                      <a:miter lim="800000"/>
+                      <a:headEnd/>
+                      <a:tailEnd/>
+                    </a:ln>
+                  </pic:spPr>
+                </pic:pic>
+              </a:graphicData>
+            </a:graphic>
+          </wp:anchor>
+        </w:drawing>
+      </w:r>
+    </w:p>
+    <w:p>
+      <w:pPr>
+        <w:spacing w:after="0"/>
+      </w:pPr>
+    </w:p>
+    <w:p>
+      <w:pPr>
+        <w:spacing w:after="0"/>
+      </w:pPr>
+    </w:p>
+    <w:p>
+      <w:pPr>
+        <w:spacing w:after="0"/>
+      </w:pPr>
+    </w:p>
+    <w:p>
+      <w:pPr>
+        <w:spacing w:after="0"/>
+      </w:pPr>
+    </w:p>
+    <w:p>
+      <w:pPr>
+        <w:spacing w:after="0"/>
+      </w:pPr>
+    </w:p>
+    <w:p>
+      <w:pPr>
+        <w:spacing w:after="0"/>
+      </w:pPr>
+    </w:p>
+    <w:p>
+      <w:pPr>
+        <w:spacing w:after="0"/>
+      </w:pPr>
+    </w:p>
+    <w:p>
+      <w:pPr>
+        <w:spacing w:after="0"/>
+      </w:pPr>
+    </w:p>
+    <w:p>
+      <w:pPr>
+        <w:spacing w:after="0"/>
+      </w:pPr>
+    </w:p>
+    <w:p>
+      <w:pPr>
+        <w:spacing w:after="0"/>
+      </w:pPr>
+    </w:p>
+    <w:p>
+      <w:pPr>
+        <w:spacing w:after="0"/>
+      </w:pPr>
+    </w:p>
+    <w:p>
+      <w:pPr>
+        <w:spacing w:after="0"/>
+      </w:pPr>
+    </w:p>
+    <w:p>
+      <w:pPr>
+        <w:spacing w:after="0"/>
+      </w:pPr>
+    </w:p>
+    <w:p>
+      <w:pPr>
+        <w:spacing w:after="0"/>
+      </w:pPr>
+    </w:p>
+    <w:p>
+      <w:pPr>
+        <w:spacing w:after="0"/>
+      </w:pPr>
+    </w:p>
+    <w:p>
+      <w:pPr>
+        <w:spacing w:after="0"/>
+      </w:pPr>
+    </w:p>
+    <w:p>
+      <w:pPr>
+        <w:spacing w:after="0"/>
+      </w:pPr>
+    </w:p>
+    <w:p>
+      <w:pPr>
+        <w:spacing w:after="0"/>
+      </w:pPr>
+    </w:p>
+    <w:p>
+      <w:pPr>
+        <w:spacing w:after="0"/>
+      </w:pPr>
     </w:p>
     <w:p>
       <w:pPr>
@@ -1859,6 +1236,36 @@
       <w:ind w:left="720"/>
       <w:contextualSpacing/>
     </w:pPr>
+  </w:style>
+  <w:style w:type="paragraph" w:styleId="Textodeglobo">
+    <w:name w:val="Balloon Text"/>
+    <w:basedOn w:val="Normal"/>
+    <w:link w:val="TextodegloboCar"/>
+    <w:uiPriority w:val="99"/>
+    <w:semiHidden/>
+    <w:unhideWhenUsed/>
+    <w:rsid w:val="004A6764"/>
+    <w:pPr>
+      <w:spacing w:after="0" w:line="240" w:lineRule="auto"/>
+    </w:pPr>
+    <w:rPr>
+      <w:rFonts w:ascii="Tahoma" w:hAnsi="Tahoma" w:cs="Tahoma"/>
+      <w:sz w:val="16"/>
+      <w:szCs w:val="16"/>
+    </w:rPr>
+  </w:style>
+  <w:style w:type="character" w:customStyle="1" w:styleId="TextodegloboCar">
+    <w:name w:val="Texto de globo Car"/>
+    <w:basedOn w:val="Fuentedeprrafopredeter"/>
+    <w:link w:val="Textodeglobo"/>
+    <w:uiPriority w:val="99"/>
+    <w:semiHidden/>
+    <w:rsid w:val="004A6764"/>
+    <w:rPr>
+      <w:rFonts w:ascii="Tahoma" w:hAnsi="Tahoma" w:cs="Tahoma"/>
+      <w:sz w:val="16"/>
+      <w:szCs w:val="16"/>
+    </w:rPr>
   </w:style>
 </w:styles>
 </file>
@@ -2144,4 +1551,16 @@
   <a:objectDefaults/>
   <a:extraClrSchemeLst/>
 </a:theme>
+</file>
+
+<file path=customXml/item1.xml><?xml version="1.0" encoding="utf-8"?>
+<b:Sources xmlns:b="http://schemas.openxmlformats.org/officeDocument/2006/bibliography" xmlns="http://schemas.openxmlformats.org/officeDocument/2006/bibliography" SelectedStyle="" StyleName=""/>
+</file>
+
+<file path=customXml/itemProps1.xml><?xml version="1.0" encoding="utf-8"?>
+<ds:datastoreItem xmlns:ds="http://schemas.openxmlformats.org/officeDocument/2006/customXml" ds:itemID="{E91952F8-70BE-4E01-B2F2-4FCE056A1F18}">
+  <ds:schemaRefs>
+    <ds:schemaRef ds:uri="http://schemas.openxmlformats.org/officeDocument/2006/bibliography"/>
+  </ds:schemaRefs>
+</ds:datastoreItem>
 </file>
</xml_diff>